<commit_message>
Acho que assim o código está mais ou menos correto quanto a timeouts
Acho que assim o código está mais ou menos correto quanto a timeouts, pelo menos no llopen e llclose. Ainda vou dar uma vista de olhos ao llread e llwrite, enquanto estiver a desenvolver essa parte do relatório.
</commit_message>
<xml_diff>
--- a/trabalho_1/1TrabalhoRCOM.docx
+++ b/trabalho_1/1TrabalhoRCOM.docx
@@ -1534,8 +1534,6 @@
               <w:fldChar w:fldCharType="end"/>
             </w:r>
           </w:hyperlink>
-          <w:bookmarkStart w:id="0" w:name="_GoBack"/>
-          <w:bookmarkEnd w:id="0"/>
         </w:p>
         <w:p>
           <w:pPr>
@@ -2121,12 +2119,12 @@
       <w:pPr>
         <w:pStyle w:val="Heading1"/>
       </w:pPr>
-      <w:bookmarkStart w:id="1" w:name="_Toc497487637"/>
+      <w:bookmarkStart w:id="0" w:name="_Toc497487637"/>
       <w:r>
         <w:lastRenderedPageBreak/>
         <w:t>Sumário</w:t>
       </w:r>
-      <w:bookmarkEnd w:id="1"/>
+      <w:bookmarkEnd w:id="0"/>
     </w:p>
     <w:p>
       <w:pPr>
@@ -2168,11 +2166,11 @@
       <w:pPr>
         <w:pStyle w:val="Heading1"/>
       </w:pPr>
-      <w:bookmarkStart w:id="2" w:name="_Toc497487638"/>
+      <w:bookmarkStart w:id="1" w:name="_Toc497487638"/>
       <w:r>
         <w:t>Introdução</w:t>
       </w:r>
-      <w:bookmarkEnd w:id="2"/>
+      <w:bookmarkEnd w:id="1"/>
     </w:p>
     <w:p>
       <w:pPr>
@@ -2483,14 +2481,14 @@
       <w:pPr>
         <w:pStyle w:val="Heading1"/>
       </w:pPr>
-      <w:bookmarkStart w:id="3" w:name="_Toc497487639"/>
+      <w:bookmarkStart w:id="2" w:name="_Toc497487639"/>
       <w:r>
         <w:t>Arquitetura</w:t>
       </w:r>
       <w:r>
         <w:t xml:space="preserve"> e Estrutura do código</w:t>
       </w:r>
-      <w:bookmarkEnd w:id="3"/>
+      <w:bookmarkEnd w:id="2"/>
     </w:p>
     <w:p>
       <w:pPr>
@@ -2514,11 +2512,11 @@
       <w:pPr>
         <w:pStyle w:val="Heading2"/>
       </w:pPr>
-      <w:bookmarkStart w:id="4" w:name="_Toc497487640"/>
+      <w:bookmarkStart w:id="3" w:name="_Toc497487640"/>
       <w:r>
         <w:t>Data Link – Ligação de dados</w:t>
       </w:r>
-      <w:bookmarkEnd w:id="4"/>
+      <w:bookmarkEnd w:id="3"/>
     </w:p>
     <w:p>
       <w:pPr>
@@ -4445,7 +4443,7 @@
       <w:pPr>
         <w:pStyle w:val="Heading2"/>
       </w:pPr>
-      <w:bookmarkStart w:id="5" w:name="_Toc497487641"/>
+      <w:bookmarkStart w:id="4" w:name="_Toc497487641"/>
       <w:proofErr w:type="spellStart"/>
       <w:r>
         <w:t>App</w:t>
@@ -4463,7 +4461,7 @@
       <w:r>
         <w:t>Aplicação</w:t>
       </w:r>
-      <w:bookmarkEnd w:id="5"/>
+      <w:bookmarkEnd w:id="4"/>
     </w:p>
     <w:p>
       <w:pPr>
@@ -6041,11 +6039,11 @@
       <w:pPr>
         <w:pStyle w:val="Heading1"/>
       </w:pPr>
-      <w:bookmarkStart w:id="6" w:name="_Toc497487642"/>
+      <w:bookmarkStart w:id="5" w:name="_Toc497487642"/>
       <w:r>
         <w:t>Casos de uso principais</w:t>
       </w:r>
-      <w:bookmarkEnd w:id="6"/>
+      <w:bookmarkEnd w:id="5"/>
     </w:p>
     <w:p>
       <w:pPr>
@@ -6087,11 +6085,11 @@
       <w:pPr>
         <w:pStyle w:val="Heading1"/>
       </w:pPr>
-      <w:bookmarkStart w:id="7" w:name="_Toc497487643"/>
+      <w:bookmarkStart w:id="6" w:name="_Toc497487643"/>
       <w:r>
         <w:t>Protocolo de ligação lógica</w:t>
       </w:r>
-      <w:bookmarkEnd w:id="7"/>
+      <w:bookmarkEnd w:id="6"/>
     </w:p>
     <w:p>
       <w:pPr>
@@ -6304,7 +6302,7 @@
       <w:pPr>
         <w:pStyle w:val="Heading2"/>
       </w:pPr>
-      <w:bookmarkStart w:id="8" w:name="_Toc497487644"/>
+      <w:bookmarkStart w:id="7" w:name="_Toc497487644"/>
       <w:proofErr w:type="spellStart"/>
       <w:proofErr w:type="gramStart"/>
       <w:r>
@@ -6329,19 +6327,24 @@
       <w:r>
         <w:t>()</w:t>
       </w:r>
-      <w:bookmarkEnd w:id="8"/>
+      <w:bookmarkEnd w:id="7"/>
     </w:p>
     <w:p>
       <w:pPr>
         <w:spacing w:line="240" w:lineRule="auto"/>
         <w:ind w:firstLine="709"/>
-        <w:jc w:val="left"/>
       </w:pPr>
       <w:r>
         <w:tab/>
       </w:r>
       <w:r>
-        <w:t xml:space="preserve">Estas são as funções responsáveis para iniciar e terminar a ligação pela porta de série. </w:t>
+        <w:t xml:space="preserve">Estas </w:t>
+      </w:r>
+      <w:r>
+        <w:t>são as funções responsáveis por</w:t>
+      </w:r>
+      <w:r>
+        <w:t xml:space="preserve"> iniciar e terminar a ligação pela porta de série. </w:t>
       </w:r>
       <w:r>
         <w:t xml:space="preserve">Para isso, a função </w:t>
@@ -6364,14 +6367,48 @@
         <w:t>RECEIVE</w:t>
       </w:r>
       <w:r>
-        <w:t>.</w:t>
-      </w:r>
-      <w:r>
-        <w:t xml:space="preserve"> No </w:t>
-      </w:r>
-      <w:r>
-        <w:t>caso de ser o SENDER co</w:t>
-      </w:r>
+        <w:t xml:space="preserve"> e, a partir daí, chamar as funções adequadas para abrir a porta série e alterar as configurações da mesma para as pretendidas. Na função </w:t>
+      </w:r>
+      <w:proofErr w:type="spellStart"/>
+      <w:r>
+        <w:t>llopen</w:t>
+      </w:r>
+      <w:proofErr w:type="spellEnd"/>
+      <w:r>
+        <w:t xml:space="preserve"> do </w:t>
+      </w:r>
+      <w:r>
+        <w:t>SENDER</w:t>
+      </w:r>
+      <w:r>
+        <w:t xml:space="preserve">, </w:t>
+      </w:r>
+      <w:proofErr w:type="spellStart"/>
+      <w:r>
+        <w:t>open_</w:t>
+      </w:r>
+      <w:proofErr w:type="gramStart"/>
+      <w:r>
+        <w:t>sender</w:t>
+      </w:r>
+      <w:proofErr w:type="spellEnd"/>
+      <w:r>
+        <w:t>(</w:t>
+      </w:r>
+      <w:proofErr w:type="gramEnd"/>
+      <w:r>
+        <w:t xml:space="preserve">), é criada uma trama SET que é enviada para o </w:t>
+      </w:r>
+      <w:proofErr w:type="spellStart"/>
+      <w:r>
+        <w:t>receptor</w:t>
+      </w:r>
+      <w:proofErr w:type="spellEnd"/>
+      <w:r>
+        <w:t>, entrando de seguida num ciclo de leitura para receber a resposta pretendida, a trama UA. Enquanto não a recebe, ativa um alarme de duração 3 segundos e, sempre que o alarme for desencadeado, conta como um alarme</w:t>
+      </w:r>
+      <w:bookmarkStart w:id="8" w:name="_GoBack"/>
+      <w:bookmarkEnd w:id="8"/>
     </w:p>
     <w:p>
       <w:pPr>
@@ -6855,7 +6892,7 @@
         <w:noProof/>
         <w:color w:val="808080" w:themeColor="background1" w:themeShade="80"/>
       </w:rPr>
-      <w:t>2</w:t>
+      <w:t>5</w:t>
     </w:r>
     <w:r>
       <w:rPr>
@@ -13063,7 +13100,7 @@
 </file>
 
 <file path=customXml/itemProps1.xml><?xml version="1.0" encoding="utf-8"?>
-<ds:datastoreItem xmlns:ds="http://schemas.openxmlformats.org/officeDocument/2006/customXml" ds:itemID="{A7AD2B80-886F-5449-B610-E8DD1CDE6143}">
+<ds:datastoreItem xmlns:ds="http://schemas.openxmlformats.org/officeDocument/2006/customXml" ds:itemID="{FC897BFC-6D9F-BA48-8938-63FB89C930D0}">
   <ds:schemaRefs>
     <ds:schemaRef ds:uri="http://schemas.openxmlformats.org/officeDocument/2006/bibliography"/>
   </ds:schemaRefs>

</xml_diff>

<commit_message>
Escrevi no relatório a parte do llopen e llclose.
Escrevi no relatório a parte do llopen e llclose. Corrigi poucos erros de código. Vou passar agora para o llread e llwrite e vou tentar corrigir mais :D
</commit_message>
<xml_diff>
--- a/trabalho_1/1TrabalhoRCOM.docx
+++ b/trabalho_1/1TrabalhoRCOM.docx
@@ -6048,6 +6048,7 @@
     <w:p>
       <w:pPr>
         <w:spacing w:line="240" w:lineRule="auto"/>
+        <w:ind w:firstLine="567"/>
       </w:pPr>
       <w:r>
         <w:t>A aplicação desenvolvida necessita apenas de um parâmetro, 0 ou 1 que representa a porta série a utilizar (/</w:t>
@@ -6094,7 +6095,7 @@
     <w:p>
       <w:pPr>
         <w:spacing w:line="240" w:lineRule="auto"/>
-        <w:ind w:firstLine="709"/>
+        <w:ind w:firstLine="567"/>
         <w:jc w:val="left"/>
       </w:pPr>
       <w:r>
@@ -6179,8 +6180,16 @@
     </w:p>
     <w:p>
       <w:pPr>
+        <w:pStyle w:val="ListParagraph"/>
         <w:spacing w:line="240" w:lineRule="auto"/>
-        <w:ind w:left="709"/>
+        <w:ind w:left="1429"/>
+        <w:jc w:val="left"/>
+      </w:pPr>
+    </w:p>
+    <w:p>
+      <w:pPr>
+        <w:spacing w:line="240" w:lineRule="auto"/>
+        <w:ind w:left="709" w:hanging="142"/>
         <w:jc w:val="left"/>
       </w:pPr>
       <w:r>
@@ -6332,11 +6341,8 @@
     <w:p>
       <w:pPr>
         <w:spacing w:line="240" w:lineRule="auto"/>
-        <w:ind w:firstLine="709"/>
-      </w:pPr>
-      <w:r>
-        <w:tab/>
-      </w:r>
+        <w:ind w:firstLine="567"/>
+      </w:pPr>
       <w:r>
         <w:t xml:space="preserve">Estas </w:t>
       </w:r>
@@ -6367,7 +6373,16 @@
         <w:t>RECEIVE</w:t>
       </w:r>
       <w:r>
-        <w:t xml:space="preserve"> e, a partir daí, chamar as funções adequadas para abrir a porta série e alterar as configurações da mesma para as pretendidas. Na função </w:t>
+        <w:t xml:space="preserve"> e, a partir daí, chamar as funções adequadas para abrir a porta série e alterar as configurações da mesma para as pretendidas. </w:t>
+      </w:r>
+    </w:p>
+    <w:p>
+      <w:pPr>
+        <w:spacing w:line="240" w:lineRule="auto"/>
+        <w:ind w:firstLine="567"/>
+      </w:pPr>
+      <w:r>
+        <w:t xml:space="preserve">Na função </w:t>
       </w:r>
       <w:proofErr w:type="spellStart"/>
       <w:r>
@@ -6399,23 +6414,64 @@
       <w:r>
         <w:t xml:space="preserve">), é criada uma trama SET que é enviada para o </w:t>
       </w:r>
+      <w:r>
+        <w:t>recetor</w:t>
+      </w:r>
+      <w:r>
+        <w:t xml:space="preserve">, entrando de seguida num ciclo de leitura para receber a resposta pretendida, a trama UA. Enquanto não a recebe, ativa um alarme de duração 3 segundos e, sempre que o alarme for desencadeado, conta como um </w:t>
+      </w:r>
       <w:proofErr w:type="spellStart"/>
       <w:r>
-        <w:t>receptor</w:t>
+        <w:t>timeout</w:t>
       </w:r>
       <w:proofErr w:type="spellEnd"/>
       <w:r>
-        <w:t>, entrando de seguida num ciclo de leitura para receber a resposta pretendida, a trama UA. Enquanto não a recebe, ativa um alarme de duração 3 segundos e, sempre que o alarme for desencadeado, conta como um alarme</w:t>
-      </w:r>
+        <w:t xml:space="preserve">, </w:t>
+      </w:r>
+      <w:r>
+        <w:t xml:space="preserve">tentando enviar outra vez a trama. Se exceder o número de </w:t>
+      </w:r>
+      <w:proofErr w:type="spellStart"/>
+      <w:r>
+        <w:t>timeouts</w:t>
+      </w:r>
+      <w:proofErr w:type="spellEnd"/>
+      <w:r>
+        <w:t xml:space="preserve"> máximo, a função termina com estado de erro, indicando que o </w:t>
+      </w:r>
+      <w:proofErr w:type="spellStart"/>
+      <w:r>
+        <w:t>llopen</w:t>
+      </w:r>
+      <w:proofErr w:type="spellEnd"/>
+      <w:r>
+        <w:t xml:space="preserve"> não conseguiu estabelecer comunicação e para tentar outra vez mais tarde. Se a aplicação for chamada como recetor, fica à espera até receber a trama SET o que quando sucede, envia a trama UA, estabelecendo corretamente a comunicação.</w:t>
+      </w:r>
+    </w:p>
+    <w:p>
+      <w:pPr>
+        <w:spacing w:line="240" w:lineRule="auto"/>
+        <w:ind w:firstLine="567"/>
+      </w:pPr>
+      <w:r>
+        <w:t xml:space="preserve">A função </w:t>
+      </w:r>
+      <w:proofErr w:type="spellStart"/>
+      <w:r>
+        <w:t>llclose</w:t>
+      </w:r>
+      <w:proofErr w:type="spellEnd"/>
+      <w:r>
+        <w:t>, por sua vez, tenta terminar a ligação do lado do emissor, enviando uma trama DISC que espera pela resposta do recetor, que é outra trama DISC. Ao receber, envia uma trama UA, de modo a informar o recetor que recebeu a sua intenção de por término à comunicação. No lado do recetor, este espera pelo primeiro DISC referido acima e envia a resposta (trama DISC) e depois espera pela trama UA para e repõe as configurações anteriores da porta série, finalizando a ligação.</w:t>
+      </w:r>
+    </w:p>
+    <w:p>
+      <w:pPr>
+        <w:spacing w:line="240" w:lineRule="auto"/>
+        <w:jc w:val="left"/>
+      </w:pPr>
       <w:bookmarkStart w:id="8" w:name="_GoBack"/>
       <w:bookmarkEnd w:id="8"/>
-    </w:p>
-    <w:p>
-      <w:pPr>
-        <w:spacing w:line="240" w:lineRule="auto"/>
-        <w:ind w:firstLine="709"/>
-        <w:jc w:val="left"/>
-      </w:pPr>
     </w:p>
     <w:p>
       <w:pPr>
@@ -6614,6 +6670,7 @@
         <w:jc w:val="left"/>
       </w:pPr>
       <w:r>
+        <w:lastRenderedPageBreak/>
         <w:t>Enviar um ficheiro e introduzir erros na ligação com um cabo de cobre.</w:t>
       </w:r>
     </w:p>
@@ -6716,7 +6773,6 @@
       </w:pPr>
       <w:bookmarkStart w:id="14" w:name="_Toc497487650"/>
       <w:r>
-        <w:lastRenderedPageBreak/>
         <w:t>Conclusões</w:t>
       </w:r>
       <w:bookmarkEnd w:id="14"/>
@@ -13100,7 +13156,7 @@
 </file>
 
 <file path=customXml/itemProps1.xml><?xml version="1.0" encoding="utf-8"?>
-<ds:datastoreItem xmlns:ds="http://schemas.openxmlformats.org/officeDocument/2006/customXml" ds:itemID="{FC897BFC-6D9F-BA48-8938-63FB89C930D0}">
+<ds:datastoreItem xmlns:ds="http://schemas.openxmlformats.org/officeDocument/2006/customXml" ds:itemID="{B2483C2D-44F3-AC49-9D42-595909AF143B}">
   <ds:schemaRefs>
     <ds:schemaRef ds:uri="http://schemas.openxmlformats.org/officeDocument/2006/bibliography"/>
   </ds:schemaRefs>

</xml_diff>